<commit_message>
Ficha Cadastral - Final
</commit_message>
<xml_diff>
--- a/documents/Report 1 - Ficha Cadastral.docx
+++ b/documents/Report 1 - Ficha Cadastral.docx
@@ -454,7 +454,7 @@
         <w:rPr>
           <w:rFonts w:ascii="Arial" w:hAnsi="Arial" w:cs="Arial"/>
         </w:rPr>
-        <w:t>Controle de Presenças em Aula</w:t>
+        <w:t>Controle de Presenças</w:t>
       </w:r>
       <w:r>
         <w:rPr>
@@ -953,7 +953,15 @@
         <w:rPr>
           <w:rFonts w:ascii="Arial" w:hAnsi="Arial" w:cs="Arial"/>
         </w:rPr>
-        <w:t xml:space="preserve"> (Aprendizagem de Máquina)</w:t>
+        <w:t xml:space="preserve"> (Aprendizagem</w:t>
+      </w:r>
+      <w:bookmarkStart w:id="0" w:name="_GoBack"/>
+      <w:bookmarkEnd w:id="0"/>
+      <w:r>
+        <w:rPr>
+          <w:rFonts w:ascii="Arial" w:hAnsi="Arial" w:cs="Arial"/>
+        </w:rPr>
+        <w:t xml:space="preserve"> de Máquina)</w:t>
       </w:r>
       <w:r>
         <w:rPr>
@@ -1027,8 +1035,6 @@
         </w:rPr>
         <w:t>O objetivo deste trabalho de conclusão de curso é agilizar as atividades relacionadas ao controle presencial de alunos em sala de aula com o intuito de tonar o ambiente das aulas mais produtivo, visto que não será necessário fazer manualmente o registro de presenças e, portanto, um tempo maior de aula poderá ser dedicado a conteúdos mais relevantes. Este projeto poderá ser aplicado a todos os cursos e disciplinas pois tem como foco a melhoria de um processo que hoje é feito de forma não automatizada. Logo, podemos concluir que o projeto não só contribuirá na gestão do tempo em sala de aula, como também aperfeiçoará um processo que hoje é suscetível a falhas através da aplicação de tecnologias de reconhecimento facial.</w:t>
       </w:r>
-      <w:bookmarkStart w:id="0" w:name="_GoBack"/>
-      <w:bookmarkEnd w:id="0"/>
     </w:p>
     <w:p>
       <w:pPr>
@@ -1252,7 +1258,7 @@
                   </a:prstGeom>
                   <a:extLst>
                     <a:ext uri="{FAA26D3D-D897-4be2-8F04-BA451C77F1D7}">
-                      <ma14:placeholderFlag xmlns:cx="http://schemas.microsoft.com/office/drawing/2014/chartex" xmlns:cx1="http://schemas.microsoft.com/office/drawing/2015/9/8/chartex" xmlns:cx2="http://schemas.microsoft.com/office/drawing/2015/10/21/chartex" xmlns:cx3="http://schemas.microsoft.com/office/drawing/2016/5/9/chartex" xmlns:cx4="http://schemas.microsoft.com/office/drawing/2016/5/10/chartex" xmlns:cx5="http://schemas.microsoft.com/office/drawing/2016/5/11/chartex" xmlns:w15="http://schemas.microsoft.com/office/word/2012/wordml" xmlns:w16se="http://schemas.microsoft.com/office/word/2015/wordml/symex" xmlns:ma14="http://schemas.microsoft.com/office/mac/drawingml/2011/main" xmlns:w="http://schemas.openxmlformats.org/wordprocessingml/2006/main" xmlns:w10="urn:schemas-microsoft-com:office:word" xmlns:v="urn:schemas-microsoft-com:vml" xmlns:o="urn:schemas-microsoft-com:office:office" xmlns:mv="urn:schemas-microsoft-com:mac:vml" xmlns:mo="http://schemas.microsoft.com/office/mac/office/2008/main" xmlns="" xmlns:ve="http://schemas.openxmlformats.org/markup-compatibility/2006"/>
+                      <ma14:placeholderFlag xmlns:ve="http://schemas.openxmlformats.org/markup-compatibility/2006" xmlns="" xmlns:mo="http://schemas.microsoft.com/office/mac/office/2008/main" xmlns:mv="urn:schemas-microsoft-com:mac:vml" xmlns:o="urn:schemas-microsoft-com:office:office" xmlns:v="urn:schemas-microsoft-com:vml" xmlns:w10="urn:schemas-microsoft-com:office:word" xmlns:w="http://schemas.openxmlformats.org/wordprocessingml/2006/main" xmlns:ma14="http://schemas.microsoft.com/office/mac/drawingml/2011/main" xmlns:w16se="http://schemas.microsoft.com/office/word/2015/wordml/symex" xmlns:w15="http://schemas.microsoft.com/office/word/2012/wordml" xmlns:cx5="http://schemas.microsoft.com/office/drawing/2016/5/11/chartex" xmlns:cx4="http://schemas.microsoft.com/office/drawing/2016/5/10/chartex" xmlns:cx3="http://schemas.microsoft.com/office/drawing/2016/5/9/chartex" xmlns:cx2="http://schemas.microsoft.com/office/drawing/2015/10/21/chartex" xmlns:cx1="http://schemas.microsoft.com/office/drawing/2015/9/8/chartex" xmlns:cx="http://schemas.microsoft.com/office/drawing/2014/chartex"/>
                     </a:ext>
                   </a:extLst>
                 </pic:spPr>
@@ -6915,7 +6921,7 @@
 </file>
 
 <file path=customXml/itemProps1.xml><?xml version="1.0" encoding="utf-8"?>
-<ds:datastoreItem xmlns:ds="http://schemas.openxmlformats.org/officeDocument/2006/customXml" ds:itemID="{FDFC6B05-2E98-4DF1-9744-044509884B82}">
+<ds:datastoreItem xmlns:ds="http://schemas.openxmlformats.org/officeDocument/2006/customXml" ds:itemID="{A452E0BF-0257-42E2-A11E-42DEDF0FD8F8}">
   <ds:schemaRefs>
     <ds:schemaRef ds:uri="http://schemas.openxmlformats.org/officeDocument/2006/bibliography"/>
   </ds:schemaRefs>

</xml_diff>

<commit_message>
Documento final - Ficha Cadastral
</commit_message>
<xml_diff>
--- a/documents/Report 1 - Ficha Cadastral.docx
+++ b/documents/Report 1 - Ficha Cadastral.docx
@@ -541,7 +541,7 @@
         <w:rPr>
           <w:rFonts w:ascii="Arial" w:hAnsi="Arial" w:cs="Arial"/>
         </w:rPr>
-        <w:t>Thiago Pasqualini da Silva</w:t>
+        <w:t>Tiago Pasqualini da Silva</w:t>
       </w:r>
     </w:p>
     <w:p>
@@ -562,7 +562,16 @@
         </w:tabs>
       </w:pPr>
       <w:r>
-        <w:t xml:space="preserve">Data da Entrega:         /      </w:t>
+        <w:t xml:space="preserve">Data da Entrega:   </w:t>
+      </w:r>
+      <w:r>
+        <w:t>06</w:t>
+      </w:r>
+      <w:r>
+        <w:t>/</w:t>
+      </w:r>
+      <w:r>
+        <w:t>03</w:t>
       </w:r>
       <w:r>
         <w:t>/201</w:t>
@@ -708,28 +717,12 @@
     </w:p>
     <w:p>
       <w:pPr>
-        <w:jc w:val="center"/>
-        <w:rPr>
-          <w:rFonts w:ascii="Arial" w:hAnsi="Arial"/>
+        <w:pStyle w:val="BodyText"/>
+        <w:rPr>
           <w:b/>
-        </w:rPr>
-      </w:pPr>
-    </w:p>
-    <w:p>
-      <w:pPr>
-        <w:jc w:val="center"/>
-        <w:rPr>
-          <w:rFonts w:ascii="Arial" w:hAnsi="Arial"/>
-          <w:b/>
-        </w:rPr>
-      </w:pPr>
-      <w:r>
-        <w:rPr>
-          <w:rFonts w:ascii="Arial" w:hAnsi="Arial"/>
-          <w:b/>
-        </w:rPr>
-        <w:t>ANEXO: Folha com as seguintes informações</w:t>
-      </w:r>
+          <w:szCs w:val="24"/>
+        </w:rPr>
+      </w:pPr>
     </w:p>
     <w:p>
       <w:pPr>
@@ -809,7 +802,15 @@
           <w:b/>
           <w:bCs/>
         </w:rPr>
-        <w:t>(2) ORIENTADOR / e-mail mais utilizado / disciplinas que leciona na IES:</w:t>
+        <w:t>(2) ORIENTADOR</w:t>
+      </w:r>
+      <w:r>
+        <w:rPr>
+          <w:rFonts w:ascii="Arial" w:hAnsi="Arial" w:cs="Arial"/>
+          <w:b/>
+          <w:bCs/>
+        </w:rPr>
+        <w:t>:</w:t>
       </w:r>
     </w:p>
     <w:p>
@@ -823,7 +824,13 @@
         <w:rPr>
           <w:rFonts w:ascii="Arial" w:hAnsi="Arial" w:cs="Arial"/>
         </w:rPr>
-        <w:t>Thiago Pasqualini da Silva, leciona a</w:t>
+        <w:t>T</w:t>
+      </w:r>
+      <w:r>
+        <w:rPr>
+          <w:rFonts w:ascii="Arial" w:hAnsi="Arial" w:cs="Arial"/>
+        </w:rPr>
+        <w:t>iago Pasqualini da Silva, leciona a</w:t>
       </w:r>
       <w:r>
         <w:rPr>
@@ -879,7 +886,7 @@
             <w:rStyle w:val="Hyperlink"/>
             <w:rFonts w:ascii="Arial" w:hAnsi="Arial" w:cs="Arial"/>
           </w:rPr>
-          <w:t>thiago.silva@facens.br</w:t>
+          <w:t>tiago.silva@facens.br</w:t>
         </w:r>
       </w:hyperlink>
     </w:p>
@@ -953,15 +960,7 @@
         <w:rPr>
           <w:rFonts w:ascii="Arial" w:hAnsi="Arial" w:cs="Arial"/>
         </w:rPr>
-        <w:t xml:space="preserve"> (Aprendizagem</w:t>
-      </w:r>
-      <w:bookmarkStart w:id="0" w:name="_GoBack"/>
-      <w:bookmarkEnd w:id="0"/>
-      <w:r>
-        <w:rPr>
-          <w:rFonts w:ascii="Arial" w:hAnsi="Arial" w:cs="Arial"/>
-        </w:rPr>
-        <w:t xml:space="preserve"> de Máquina)</w:t>
+        <w:t xml:space="preserve"> (Aprendizagem de Máquina)</w:t>
       </w:r>
       <w:r>
         <w:rPr>
@@ -987,6 +986,8 @@
         <w:jc w:val="both"/>
         <w:rPr>
           <w:rFonts w:ascii="Arial" w:hAnsi="Arial" w:cs="Arial"/>
+          <w:b/>
+          <w:bCs/>
         </w:rPr>
       </w:pPr>
       <w:r>
@@ -1021,6 +1022,8 @@
         </w:rPr>
         <w:t>:</w:t>
       </w:r>
+      <w:bookmarkStart w:id="0" w:name="_GoBack"/>
+      <w:bookmarkEnd w:id="0"/>
     </w:p>
     <w:p>
       <w:pPr>
@@ -1033,7 +1036,37 @@
         <w:rPr>
           <w:rFonts w:ascii="Arial" w:hAnsi="Arial" w:cs="Arial"/>
         </w:rPr>
-        <w:t>O objetivo deste trabalho de conclusão de curso é agilizar as atividades relacionadas ao controle presencial de alunos em sala de aula com o intuito de tonar o ambiente das aulas mais produtivo, visto que não será necessário fazer manualmente o registro de presenças e, portanto, um tempo maior de aula poderá ser dedicado a conteúdos mais relevantes. Este projeto poderá ser aplicado a todos os cursos e disciplinas pois tem como foco a melhoria de um processo que hoje é feito de forma não automatizada. Logo, podemos concluir que o projeto não só contribuirá na gestão do tempo em sala de aula, como também aperfeiçoará um processo que hoje é suscetível a falhas através da aplicação de tecnologias de reconhecimento facial.</w:t>
+        <w:t>O objetivo deste trabalho de conclusão de curso é agilizar as atividades relacionadas ao controle presencial de alunos em sala de aula com o intuito de to</w:t>
+      </w:r>
+      <w:r>
+        <w:rPr>
+          <w:rFonts w:ascii="Arial" w:hAnsi="Arial" w:cs="Arial"/>
+        </w:rPr>
+        <w:t>r</w:t>
+      </w:r>
+      <w:r>
+        <w:rPr>
+          <w:rFonts w:ascii="Arial" w:hAnsi="Arial" w:cs="Arial"/>
+        </w:rPr>
+        <w:t>nar o ambiente das aulas mais produtivo, visto que não será necessário fazer manualmente o registro de presenças e, portanto, um tempo maior de aula poderá ser dedicado a conteúdos mais relevantes. Este projeto poderá ser aplicado a todos os cursos e disciplinas pois tem como foco a melhoria de um processo que hoje é feito de forma não automatizada. Logo, podemos concluir que o projeto não só contribuirá na gestão do tempo em sala de aula, como também aperfeiçoará um processo que hoje é suscetível a falhas através da aplicação de tecnologias de reconhecimento facial.</w:t>
+      </w:r>
+      <w:r>
+        <w:rPr>
+          <w:rFonts w:ascii="Arial" w:hAnsi="Arial" w:cs="Arial"/>
+        </w:rPr>
+        <w:t xml:space="preserve"> Para esse projeto, utilizaremos redes neurais residuais com 50 camadas (RN50) e com isso teremos uma precisão maior na hora das detecções conforme seu treinamento e com isso, uma boa acertividade no momento de identificar se uma </w:t>
+      </w:r>
+      <w:r>
+        <w:rPr>
+          <w:rFonts w:ascii="Arial" w:hAnsi="Arial" w:cs="Arial"/>
+        </w:rPr>
+        <w:t xml:space="preserve">determinada </w:t>
+      </w:r>
+      <w:r>
+        <w:rPr>
+          <w:rFonts w:ascii="Arial" w:hAnsi="Arial" w:cs="Arial"/>
+        </w:rPr>
+        <w:t>pessoa está presente no local.</w:t>
       </w:r>
     </w:p>
     <w:p>
@@ -1258,7 +1291,7 @@
                   </a:prstGeom>
                   <a:extLst>
                     <a:ext uri="{FAA26D3D-D897-4be2-8F04-BA451C77F1D7}">
-                      <ma14:placeholderFlag xmlns:ve="http://schemas.openxmlformats.org/markup-compatibility/2006" xmlns="" xmlns:mo="http://schemas.microsoft.com/office/mac/office/2008/main" xmlns:mv="urn:schemas-microsoft-com:mac:vml" xmlns:o="urn:schemas-microsoft-com:office:office" xmlns:v="urn:schemas-microsoft-com:vml" xmlns:w10="urn:schemas-microsoft-com:office:word" xmlns:w="http://schemas.openxmlformats.org/wordprocessingml/2006/main" xmlns:ma14="http://schemas.microsoft.com/office/mac/drawingml/2011/main" xmlns:w16se="http://schemas.microsoft.com/office/word/2015/wordml/symex" xmlns:w15="http://schemas.microsoft.com/office/word/2012/wordml" xmlns:cx5="http://schemas.microsoft.com/office/drawing/2016/5/11/chartex" xmlns:cx4="http://schemas.microsoft.com/office/drawing/2016/5/10/chartex" xmlns:cx3="http://schemas.microsoft.com/office/drawing/2016/5/9/chartex" xmlns:cx2="http://schemas.microsoft.com/office/drawing/2015/10/21/chartex" xmlns:cx1="http://schemas.microsoft.com/office/drawing/2015/9/8/chartex" xmlns:cx="http://schemas.microsoft.com/office/drawing/2014/chartex"/>
+                      <ma14:placeholderFlag xmlns:cx="http://schemas.microsoft.com/office/drawing/2014/chartex" xmlns:cx1="http://schemas.microsoft.com/office/drawing/2015/9/8/chartex" xmlns:cx2="http://schemas.microsoft.com/office/drawing/2015/10/21/chartex" xmlns:cx3="http://schemas.microsoft.com/office/drawing/2016/5/9/chartex" xmlns:cx4="http://schemas.microsoft.com/office/drawing/2016/5/10/chartex" xmlns:cx5="http://schemas.microsoft.com/office/drawing/2016/5/11/chartex" xmlns:w15="http://schemas.microsoft.com/office/word/2012/wordml" xmlns:w16se="http://schemas.microsoft.com/office/word/2015/wordml/symex" xmlns:ma14="http://schemas.microsoft.com/office/mac/drawingml/2011/main" xmlns:w="http://schemas.openxmlformats.org/wordprocessingml/2006/main" xmlns:w10="urn:schemas-microsoft-com:office:word" xmlns:v="urn:schemas-microsoft-com:vml" xmlns:o="urn:schemas-microsoft-com:office:office" xmlns:mv="urn:schemas-microsoft-com:mac:vml" xmlns:mo="http://schemas.microsoft.com/office/mac/office/2008/main" xmlns="" xmlns:ve="http://schemas.openxmlformats.org/markup-compatibility/2006"/>
                     </a:ext>
                   </a:extLst>
                 </pic:spPr>
@@ -6921,7 +6954,7 @@
 </file>
 
 <file path=customXml/itemProps1.xml><?xml version="1.0" encoding="utf-8"?>
-<ds:datastoreItem xmlns:ds="http://schemas.openxmlformats.org/officeDocument/2006/customXml" ds:itemID="{A452E0BF-0257-42E2-A11E-42DEDF0FD8F8}">
+<ds:datastoreItem xmlns:ds="http://schemas.openxmlformats.org/officeDocument/2006/customXml" ds:itemID="{BCD692D1-7245-415D-8DCE-D34724072DC8}">
   <ds:schemaRefs>
     <ds:schemaRef ds:uri="http://schemas.openxmlformats.org/officeDocument/2006/bibliography"/>
   </ds:schemaRefs>

</xml_diff>